<commit_message>
changed unit test to reflect the issue use case fixed npe changed version
</commit_message>
<xml_diff>
--- a/src/test/resources/org/wickedsource/docxstamper/ChangingPageLayoutTest.docx
+++ b/src/test/resources/org/wickedsource/docxstamper/ChangingPageLayoutTest.docx
@@ -93,7 +93,6 @@
       </w:r>
     </w:p>
     <w:p/>
-    <w:commentRangeEnd w:id="0"/>
     <w:p>
       <w:pPr>
         <w:sectPr>
@@ -103,6 +102,52 @@
           <w:docGrid w:linePitch="360"/>
         </w:sectPr>
       </w:pPr>
+    </w:p>
+    <w:p>
+      <w:proofErr w:type="spellStart"/>
+      <w:r>
+        <w:lastRenderedPageBreak/>
+        <w:t>With</w:t>
+      </w:r>
+      <w:proofErr w:type="spellEnd"/>
+      <w:r>
+        <w:t xml:space="preserve"> a page break </w:t>
+      </w:r>
+      <w:proofErr w:type="spellStart"/>
+      <w:r>
+        <w:t>changing</w:t>
+      </w:r>
+      <w:proofErr w:type="spellEnd"/>
+      <w:r>
+        <w:t xml:space="preserve"> the </w:t>
+      </w:r>
+      <w:proofErr w:type="spellStart"/>
+      <w:r>
+        <w:t>layout</w:t>
+      </w:r>
+      <w:proofErr w:type="spellEnd"/>
+      <w:r>
+        <w:t xml:space="preserve"> in </w:t>
+      </w:r>
+      <w:proofErr w:type="spellStart"/>
+      <w:r>
+        <w:t>between</w:t>
+      </w:r>
+      <w:proofErr w:type="spellEnd"/>
+      <w:r>
+        <w:t>.</w:t>
+      </w:r>
+    </w:p>
+    <w:commentRangeEnd w:id="0"/>
+    <w:p>
+      <w:pPr>
+        <w:sectPr>
+          <w:pgSz w:w="11906" w:h="16838" w:code="9"/>
+          <w:pgMar w:top="1418" w:right="1418" w:bottom="1418" w:left="1418" w:header="709" w:footer="709" w:gutter="0"/>
+          <w:cols w:space="708"/>
+          <w:docGrid w:linePitch="360"/>
+        </w:sectPr>
+      </w:pPr>
       <w:r>
         <w:rPr>
           <w:rStyle w:val="Marquedecommentaire"/>
@@ -110,64 +155,62 @@
         <w:commentReference w:id="0"/>
       </w:r>
     </w:p>
+    <w:p>
+      <w:commentRangeStart w:id="1"/>
+      <w:proofErr w:type="spellStart"/>
+      <w:r>
+        <w:lastRenderedPageBreak/>
+        <w:t>Third</w:t>
+      </w:r>
+      <w:proofErr w:type="spellEnd"/>
+      <w:r>
+        <w:t xml:space="preserve"> page </w:t>
+      </w:r>
+      <w:proofErr w:type="spellStart"/>
+      <w:r>
+        <w:t>is</w:t>
+      </w:r>
+      <w:proofErr w:type="spellEnd"/>
+      <w:r>
+        <w:t xml:space="preserve"> back to portrait</w:t>
+      </w:r>
+      <w:r>
+        <w:t xml:space="preserve">, </w:t>
+      </w:r>
+      <w:proofErr w:type="spellStart"/>
+      <w:r>
+        <w:t>layout</w:t>
+      </w:r>
+      <w:proofErr w:type="spellEnd"/>
+      <w:r>
+        <w:t xml:space="preserve"> change </w:t>
+      </w:r>
+      <w:proofErr w:type="spellStart"/>
+      <w:r>
+        <w:t>should</w:t>
+      </w:r>
+      <w:proofErr w:type="spellEnd"/>
+      <w:r>
+        <w:t xml:space="preserve"> survive to </w:t>
+      </w:r>
+      <w:proofErr w:type="spellStart"/>
+      <w:r>
+        <w:t>repeatDocPart</w:t>
+      </w:r>
+      <w:proofErr w:type="spellEnd"/>
+      <w:r>
+        <w:t xml:space="preserve"> (${</w:t>
+      </w:r>
+      <w:proofErr w:type="spellStart"/>
+      <w:r>
+        <w:t>name</w:t>
+      </w:r>
+      <w:proofErr w:type="spellEnd"/>
+      <w:r>
+        <w:t>}).</w:t>
+      </w:r>
+    </w:p>
     <w:p/>
-    <w:p/>
-    <w:p>
-      <w:commentRangeStart w:id="1"/>
-      <w:proofErr w:type="spellStart"/>
-      <w:r>
-        <w:t>Third</w:t>
-      </w:r>
-      <w:proofErr w:type="spellEnd"/>
-      <w:r>
-        <w:t xml:space="preserve"> page </w:t>
-      </w:r>
-      <w:proofErr w:type="spellStart"/>
-      <w:r>
-        <w:t>is</w:t>
-      </w:r>
-      <w:proofErr w:type="spellEnd"/>
-      <w:r>
-        <w:t xml:space="preserve"> back to portrait</w:t>
-      </w:r>
-      <w:r>
-        <w:t xml:space="preserve">, </w:t>
-      </w:r>
-      <w:proofErr w:type="spellStart"/>
-      <w:r>
-        <w:t>layout</w:t>
-      </w:r>
-      <w:proofErr w:type="spellEnd"/>
-      <w:r>
-        <w:t xml:space="preserve"> change </w:t>
-      </w:r>
-      <w:proofErr w:type="spellStart"/>
-      <w:r>
-        <w:t>should</w:t>
-      </w:r>
-      <w:proofErr w:type="spellEnd"/>
-      <w:r>
-        <w:t xml:space="preserve"> survive to </w:t>
-      </w:r>
-      <w:proofErr w:type="spellStart"/>
-      <w:r>
-        <w:t>repeatDocPart</w:t>
-      </w:r>
-      <w:proofErr w:type="spellEnd"/>
-      <w:r>
-        <w:t xml:space="preserve"> (${</w:t>
-      </w:r>
-      <w:proofErr w:type="spellStart"/>
-      <w:r>
-        <w:t>name</w:t>
-      </w:r>
-      <w:proofErr w:type="spellEnd"/>
-      <w:r>
-        <w:t>}).</w:t>
-      </w:r>
-    </w:p>
-    <w:p/>
-    <w:commentRangeEnd w:id="1"/>
     <w:p>
       <w:pPr>
         <w:sectPr>
@@ -177,6 +220,52 @@
           <w:docGrid w:linePitch="360"/>
         </w:sectPr>
       </w:pPr>
+    </w:p>
+    <w:p>
+      <w:proofErr w:type="spellStart"/>
+      <w:r>
+        <w:lastRenderedPageBreak/>
+        <w:t>With</w:t>
+      </w:r>
+      <w:proofErr w:type="spellEnd"/>
+      <w:r>
+        <w:t xml:space="preserve"> a break setting the </w:t>
+      </w:r>
+      <w:proofErr w:type="spellStart"/>
+      <w:r>
+        <w:t>layout</w:t>
+      </w:r>
+      <w:proofErr w:type="spellEnd"/>
+      <w:r>
+        <w:t xml:space="preserve"> to </w:t>
+      </w:r>
+      <w:proofErr w:type="spellStart"/>
+      <w:r>
+        <w:t>landscape</w:t>
+      </w:r>
+      <w:proofErr w:type="spellEnd"/>
+      <w:r>
+        <w:t xml:space="preserve"> in </w:t>
+      </w:r>
+      <w:proofErr w:type="spellStart"/>
+      <w:r>
+        <w:t>between</w:t>
+      </w:r>
+      <w:proofErr w:type="spellEnd"/>
+      <w:r>
+        <w:t>.</w:t>
+      </w:r>
+    </w:p>
+    <w:commentRangeEnd w:id="1"/>
+    <w:p>
+      <w:pPr>
+        <w:sectPr>
+          <w:pgSz w:w="16838" w:h="11906" w:orient="landscape"/>
+          <w:pgMar w:top="1417" w:right="1417" w:bottom="1417" w:left="1417" w:header="708" w:footer="708" w:gutter="0"/>
+          <w:cols w:space="708"/>
+          <w:docGrid w:linePitch="360"/>
+        </w:sectPr>
+      </w:pPr>
       <w:r>
         <w:rPr>
           <w:rStyle w:val="Marquedecommentaire"/>
@@ -184,11 +273,10 @@
         <w:commentReference w:id="1"/>
       </w:r>
     </w:p>
-    <w:p/>
-    <w:p/>
-    <w:p>
-      <w:proofErr w:type="spellStart"/>
-      <w:r>
+    <w:p>
+      <w:proofErr w:type="spellStart"/>
+      <w:r>
+        <w:lastRenderedPageBreak/>
         <w:t>Fourth</w:t>
       </w:r>
       <w:proofErr w:type="spellEnd"/>
@@ -203,11 +291,9 @@
       <w:r>
         <w:t xml:space="preserve"> </w:t>
       </w:r>
-      <w:proofErr w:type="spellStart"/>
-      <w:r>
-        <w:t>landscape</w:t>
-      </w:r>
-      <w:proofErr w:type="spellEnd"/>
+      <w:r>
+        <w:t>set to portrait</w:t>
+      </w:r>
       <w:r>
         <w:t xml:space="preserve"> </w:t>
       </w:r>
@@ -221,7 +307,7 @@
       </w:r>
     </w:p>
     <w:sectPr>
-      <w:pgSz w:w="16838" w:h="11906" w:orient="landscape"/>
+      <w:pgSz w:w="11906" w:h="16838"/>
       <w:pgMar w:top="1418" w:right="1418" w:bottom="1418" w:left="1418" w:header="709" w:footer="709" w:gutter="0"/>
       <w:cols w:space="708"/>
       <w:docGrid w:linePitch="360"/>

</xml_diff>